<commit_message>
Change the calculations from Days to Hours
</commit_message>
<xml_diff>
--- a/template/invoiceTemplate.docx
+++ b/template/invoiceTemplate.docx
@@ -18,7 +18,7 @@
       </w:tblPr>
       <w:tblGrid>
         <w:gridCol w:w="5495"/>
-        <w:gridCol w:w="3253"/>
+        <w:gridCol w:w="3252"/>
       </w:tblGrid>
       <w:tr>
         <w:trPr/>
@@ -32,9 +32,7 @@
             <w:pPr>
               <w:pStyle w:val="Normal"/>
               <w:snapToGrid w:val="false"/>
-              <w:rPr>
-                <w:rFonts w:ascii="Arial" w:hAnsi="Arial" w:cs="Arial"/>
-              </w:rPr>
+              <w:rPr/>
             </w:pPr>
             <w:r>
               <w:rPr>
@@ -46,53 +44,56 @@
           <w:p>
             <w:pPr>
               <w:pStyle w:val="Normal"/>
-              <w:rPr>
-                <w:rFonts w:ascii="Arial" w:hAnsi="Arial" w:cs="Arial"/>
-              </w:rPr>
-            </w:pPr>
-            <w:r>
-              <w:rPr>
-                <w:rFonts w:cs="Arial" w:ascii="Arial" w:hAnsi="Arial"/>
-              </w:rPr>
-              <w:t>40 Chepstow Road</w:t>
-            </w:r>
-          </w:p>
-          <w:p>
-            <w:pPr>
-              <w:pStyle w:val="Normal"/>
-              <w:rPr>
-                <w:rFonts w:ascii="Arial" w:hAnsi="Arial" w:cs="Arial"/>
-              </w:rPr>
-            </w:pPr>
-            <w:r>
-              <w:rPr>
-                <w:rFonts w:cs="Arial" w:ascii="Arial" w:hAnsi="Arial"/>
-              </w:rPr>
-              <w:t>London</w:t>
-            </w:r>
-          </w:p>
-          <w:p>
-            <w:pPr>
-              <w:pStyle w:val="Normal"/>
-              <w:rPr>
-                <w:rFonts w:ascii="Arial" w:hAnsi="Arial" w:cs="Arial"/>
-                <w:color w:val="000000"/>
-              </w:rPr>
-            </w:pPr>
-            <w:r>
-              <w:rPr>
-                <w:rFonts w:cs="Arial" w:ascii="Arial" w:hAnsi="Arial"/>
-              </w:rPr>
-              <w:t>W2 5BE</w:t>
-            </w:r>
-          </w:p>
-          <w:p>
-            <w:pPr>
-              <w:pStyle w:val="Normal"/>
-              <w:snapToGrid w:val="false"/>
-              <w:rPr>
-                <w:rFonts w:ascii="Arial" w:hAnsi="Arial" w:cs="Arial"/>
-              </w:rPr>
+              <w:rPr/>
+            </w:pPr>
+            <w:r>
+              <w:rPr>
+                <w:rFonts w:cs="Arial" w:ascii="Arial" w:hAnsi="Arial"/>
+              </w:rPr>
+              <w:t xml:space="preserve">11 The Westbourne, </w:t>
+            </w:r>
+          </w:p>
+          <w:p>
+            <w:pPr>
+              <w:pStyle w:val="Normal"/>
+              <w:rPr/>
+            </w:pPr>
+            <w:r>
+              <w:rPr>
+                <w:rFonts w:cs="Arial" w:ascii="Arial" w:hAnsi="Arial"/>
+              </w:rPr>
+              <w:t xml:space="preserve">1 Artesian Road, </w:t>
+            </w:r>
+          </w:p>
+          <w:p>
+            <w:pPr>
+              <w:pStyle w:val="Normal"/>
+              <w:rPr/>
+            </w:pPr>
+            <w:r>
+              <w:rPr>
+                <w:rFonts w:cs="Arial" w:ascii="Arial" w:hAnsi="Arial"/>
+              </w:rPr>
+              <w:t xml:space="preserve">London, </w:t>
+            </w:r>
+          </w:p>
+          <w:p>
+            <w:pPr>
+              <w:pStyle w:val="Normal"/>
+              <w:rPr/>
+            </w:pPr>
+            <w:r>
+              <w:rPr>
+                <w:rFonts w:cs="Arial" w:ascii="Arial" w:hAnsi="Arial"/>
+              </w:rPr>
+              <w:t>W2 5DL,</w:t>
+            </w:r>
+          </w:p>
+          <w:p>
+            <w:pPr>
+              <w:pStyle w:val="Normal"/>
+              <w:snapToGrid w:val="false"/>
+              <w:rPr/>
             </w:pPr>
             <w:r>
               <w:rPr>
@@ -105,7 +106,7 @@
         </w:tc>
         <w:tc>
           <w:tcPr>
-            <w:tcW w:w="3253" w:type="dxa"/>
+            <w:tcW w:w="3252" w:type="dxa"/>
             <w:tcBorders/>
             <w:shd w:fill="auto" w:val="clear"/>
           </w:tcPr>
@@ -201,13 +202,7 @@
               <w:rPr>
                 <w:rFonts w:cs="Arial" w:ascii="Arial" w:hAnsi="Arial"/>
               </w:rPr>
-              <w:t xml:space="preserve">Invoice Date: </w:t>
-            </w:r>
-            <w:r>
-              <w:rPr>
-                <w:rFonts w:cs="Arial" w:ascii="Arial" w:hAnsi="Arial"/>
-              </w:rPr>
-              <w:t>${</w:t>
+              <w:t>Invoice Date: ${</w:t>
             </w:r>
             <w:bookmarkStart w:id="0" w:name="__DdeLink__111_890272199"/>
             <w:r>
@@ -235,13 +230,7 @@
               <w:rPr>
                 <w:rFonts w:cs="Arial" w:ascii="Arial" w:hAnsi="Arial"/>
               </w:rPr>
-              <w:t xml:space="preserve">Invoice Number: </w:t>
-            </w:r>
-            <w:r>
-              <w:rPr>
-                <w:rFonts w:cs="Arial" w:ascii="Arial" w:hAnsi="Arial"/>
-              </w:rPr>
-              <w:t>${</w:t>
+              <w:t>Invoice Number: ${</w:t>
             </w:r>
             <w:bookmarkStart w:id="1" w:name="__DdeLink__113_890272199"/>
             <w:r>
@@ -313,7 +302,7 @@
         </w:tc>
         <w:tc>
           <w:tcPr>
-            <w:tcW w:w="3253" w:type="dxa"/>
+            <w:tcW w:w="3252" w:type="dxa"/>
             <w:tcBorders/>
             <w:shd w:fill="auto" w:val="clear"/>
           </w:tcPr>
@@ -432,7 +421,7 @@
         <w:gridCol w:w="4518"/>
         <w:gridCol w:w="1068"/>
         <w:gridCol w:w="1350"/>
-        <w:gridCol w:w="1584"/>
+        <w:gridCol w:w="1583"/>
       </w:tblGrid>
       <w:tr>
         <w:trPr/>
@@ -487,17 +476,15 @@
             <w:pPr>
               <w:pStyle w:val="Normal"/>
               <w:snapToGrid w:val="false"/>
-              <w:rPr>
-                <w:rFonts w:ascii="Arial" w:hAnsi="Arial" w:cs="Arial"/>
-              </w:rPr>
-            </w:pPr>
-            <w:r>
-              <w:rPr>
-                <w:rFonts w:cs="Arial" w:ascii="Arial" w:hAnsi="Arial"/>
-                <w:b/>
-                <w:bCs/>
-              </w:rPr>
-              <w:t>Days</w:t>
+              <w:rPr/>
+            </w:pPr>
+            <w:r>
+              <w:rPr>
+                <w:rFonts w:cs="Arial" w:ascii="Arial" w:hAnsi="Arial"/>
+                <w:b/>
+                <w:bCs/>
+              </w:rPr>
+              <w:t>Hours</w:t>
             </w:r>
           </w:p>
         </w:tc>
@@ -524,7 +511,7 @@
         </w:tc>
         <w:tc>
           <w:tcPr>
-            <w:tcW w:w="1584" w:type="dxa"/>
+            <w:tcW w:w="1583" w:type="dxa"/>
             <w:tcBorders/>
             <w:shd w:fill="auto" w:val="clear"/>
           </w:tcPr>
@@ -611,7 +598,7 @@
         </w:tc>
         <w:tc>
           <w:tcPr>
-            <w:tcW w:w="1584" w:type="dxa"/>
+            <w:tcW w:w="1583" w:type="dxa"/>
             <w:tcBorders/>
             <w:shd w:fill="auto" w:val="clear"/>
           </w:tcPr>
@@ -753,7 +740,7 @@
                 <w:u w:val="none"/>
                 <w:em w:val="none"/>
               </w:rPr>
-              <w:t>teamMemberDays</w:t>
+              <w:t>teamMemberHours</w:t>
             </w:r>
             <w:bookmarkEnd w:id="5"/>
             <w:r>
@@ -798,7 +785,7 @@
         </w:tc>
         <w:tc>
           <w:tcPr>
-            <w:tcW w:w="1584" w:type="dxa"/>
+            <w:tcW w:w="1583" w:type="dxa"/>
             <w:tcBorders/>
             <w:shd w:fill="auto" w:val="clear"/>
           </w:tcPr>
@@ -957,7 +944,7 @@
         </w:tc>
         <w:tc>
           <w:tcPr>
-            <w:tcW w:w="1584" w:type="dxa"/>
+            <w:tcW w:w="1583" w:type="dxa"/>
             <w:tcBorders/>
             <w:shd w:fill="auto" w:val="clear"/>
           </w:tcPr>
@@ -1026,8 +1013,27 @@
                 <w:b/>
                 <w:bCs/>
               </w:rPr>
-              <w:t>Work [</w:t>
-            </w:r>
+              <w:t>Work [${</w:t>
+            </w:r>
+            <w:bookmarkStart w:id="6" w:name="__DdeLink__121_890272199"/>
+            <w:r>
+              <w:rPr>
+                <w:rFonts w:cs="Arial" w:ascii="Arial" w:hAnsi="Arial"/>
+                <w:b/>
+                <w:bCs/>
+              </w:rPr>
+              <w:t>invoiceStartDate</w:t>
+            </w:r>
+            <w:bookmarkEnd w:id="6"/>
+            <w:r>
+              <w:rPr>
+                <w:rFonts w:cs="Arial" w:ascii="Arial" w:hAnsi="Arial"/>
+                <w:b/>
+                <w:bCs/>
+              </w:rPr>
+              <w:t>}] – [</w:t>
+            </w:r>
+            <w:bookmarkStart w:id="7" w:name="__DdeLink__584_1277350758"/>
             <w:r>
               <w:rPr>
                 <w:rFonts w:cs="Arial" w:ascii="Arial" w:hAnsi="Arial"/>
@@ -1036,16 +1042,16 @@
               </w:rPr>
               <w:t>${</w:t>
             </w:r>
-            <w:bookmarkStart w:id="6" w:name="__DdeLink__121_890272199"/>
-            <w:r>
-              <w:rPr>
-                <w:rFonts w:cs="Arial" w:ascii="Arial" w:hAnsi="Arial"/>
-                <w:b/>
-                <w:bCs/>
-              </w:rPr>
-              <w:t>invoiceStartDate</w:t>
-            </w:r>
-            <w:bookmarkEnd w:id="6"/>
+            <w:bookmarkStart w:id="8" w:name="__DdeLink__123_890272199"/>
+            <w:r>
+              <w:rPr>
+                <w:rFonts w:cs="Arial" w:ascii="Arial" w:hAnsi="Arial"/>
+                <w:b/>
+                <w:bCs/>
+              </w:rPr>
+              <w:t>invoiceEndDate</w:t>
+            </w:r>
+            <w:bookmarkEnd w:id="8"/>
             <w:r>
               <w:rPr>
                 <w:rFonts w:cs="Arial" w:ascii="Arial" w:hAnsi="Arial"/>
@@ -1054,31 +1060,6 @@
               </w:rPr>
               <w:t>}</w:t>
             </w:r>
-            <w:r>
-              <w:rPr>
-                <w:rFonts w:cs="Arial" w:ascii="Arial" w:hAnsi="Arial"/>
-                <w:b/>
-                <w:bCs/>
-              </w:rPr>
-              <w:t>] – [</w:t>
-            </w:r>
-            <w:r>
-              <w:rPr>
-                <w:rFonts w:cs="Arial" w:ascii="Arial" w:hAnsi="Arial"/>
-                <w:b/>
-                <w:bCs/>
-              </w:rPr>
-              <w:t>${</w:t>
-            </w:r>
-            <w:bookmarkStart w:id="7" w:name="__DdeLink__123_890272199"/>
-            <w:r>
-              <w:rPr>
-                <w:rFonts w:cs="Arial" w:ascii="Arial" w:hAnsi="Arial"/>
-                <w:b/>
-                <w:bCs/>
-              </w:rPr>
-              <w:t>invoiceEndDate</w:t>
-            </w:r>
             <w:bookmarkEnd w:id="7"/>
             <w:r>
               <w:rPr>
@@ -1086,14 +1067,6 @@
                 <w:b/>
                 <w:bCs/>
               </w:rPr>
-              <w:t>}</w:t>
-            </w:r>
-            <w:r>
-              <w:rPr>
-                <w:rFonts w:cs="Arial" w:ascii="Arial" w:hAnsi="Arial"/>
-                <w:b/>
-                <w:bCs/>
-              </w:rPr>
               <w:t>]</w:t>
             </w:r>
           </w:p>
@@ -1142,7 +1115,7 @@
         </w:tc>
         <w:tc>
           <w:tcPr>
-            <w:tcW w:w="1584" w:type="dxa"/>
+            <w:tcW w:w="1583" w:type="dxa"/>
             <w:tcBorders/>
             <w:shd w:fill="auto" w:val="clear"/>
           </w:tcPr>
@@ -1179,7 +1152,7 @@
               </w:rPr>
               <w:t>${</w:t>
             </w:r>
-            <w:bookmarkStart w:id="8" w:name="__DdeLink__125_890272199"/>
+            <w:bookmarkStart w:id="9" w:name="__DdeLink__125_890272199"/>
             <w:r>
               <w:rPr>
                 <w:rFonts w:cs="Arial" w:ascii="Arial" w:hAnsi="Arial"/>
@@ -1199,7 +1172,7 @@
               </w:rPr>
               <w:t>rateUSD</w:t>
             </w:r>
-            <w:bookmarkEnd w:id="8"/>
+            <w:bookmarkEnd w:id="9"/>
             <w:r>
               <w:rPr>
                 <w:rFonts w:cs="Arial" w:ascii="Arial" w:hAnsi="Arial"/>
@@ -1242,12 +1215,19 @@
             <w:pPr>
               <w:pStyle w:val="Normal"/>
               <w:snapToGrid w:val="false"/>
-              <w:rPr>
-                <w:rFonts w:ascii="Arial" w:hAnsi="Arial" w:cs="Arial"/>
-                <w:b/>
-                <w:b/>
-                <w:bCs/>
-                <w:i w:val="false"/>
+              <w:rPr/>
+            </w:pPr>
+            <w:r>
+              <w:rPr>
+                <w:rFonts w:cs="Arial" w:ascii="Arial" w:hAnsi="Arial"/>
+              </w:rPr>
+              <w:t>Rate USD to GBP</w:t>
+            </w:r>
+            <w:r>
+              <w:rPr>
+                <w:rFonts w:cs="Arial" w:ascii="Arial" w:hAnsi="Arial"/>
+                <w:b/>
+                <w:bCs/>
                 <w:i w:val="false"/>
                 <w:strike w:val="false"/>
                 <w:dstrike w:val="false"/>
@@ -1258,12 +1238,66 @@
                 <w:u w:val="none"/>
                 <w:em w:val="none"/>
               </w:rPr>
-            </w:pPr>
-            <w:r>
-              <w:rPr>
-                <w:rFonts w:cs="Arial" w:ascii="Arial" w:hAnsi="Arial"/>
-              </w:rPr>
-              <w:t>Rate USD to GBP</w:t>
+              <w:t xml:space="preserve"> </w:t>
+            </w:r>
+            <w:r>
+              <w:rPr>
+                <w:rFonts w:eastAsia="Times New Roman" w:cs="Arial" w:ascii="Arial" w:hAnsi="Arial"/>
+                <w:b w:val="false"/>
+                <w:bCs w:val="false"/>
+                <w:i w:val="false"/>
+                <w:strike w:val="false"/>
+                <w:dstrike w:val="false"/>
+                <w:outline w:val="false"/>
+                <w:shadow w:val="false"/>
+                <w:color w:val="00000A"/>
+                <w:sz w:val="20"/>
+                <w:szCs w:val="20"/>
+                <w:u w:val="none"/>
+                <w:em w:val="none"/>
+                <w:lang w:val="en-GB" w:eastAsia="zh-CN" w:bidi="ar-SA"/>
+              </w:rPr>
+              <w:t>${</w:t>
+            </w:r>
+            <w:bookmarkStart w:id="10" w:name="__DdeLink__123_8902721991"/>
+            <w:r>
+              <w:rPr>
+                <w:rFonts w:eastAsia="Times New Roman" w:cs="Arial" w:ascii="Arial" w:hAnsi="Arial"/>
+                <w:b w:val="false"/>
+                <w:bCs w:val="false"/>
+                <w:i w:val="false"/>
+                <w:strike w:val="false"/>
+                <w:dstrike w:val="false"/>
+                <w:outline w:val="false"/>
+                <w:shadow w:val="false"/>
+                <w:color w:val="00000A"/>
+                <w:sz w:val="20"/>
+                <w:szCs w:val="20"/>
+                <w:u w:val="none"/>
+                <w:em w:val="none"/>
+                <w:lang w:val="en-GB" w:eastAsia="zh-CN" w:bidi="ar-SA"/>
+              </w:rPr>
+              <w:t>invoiceEndDate</w:t>
+            </w:r>
+            <w:bookmarkEnd w:id="10"/>
+            <w:r>
+              <w:rPr>
+                <w:rFonts w:eastAsia="Times New Roman" w:cs="Arial" w:ascii="Arial" w:hAnsi="Arial"/>
+                <w:b w:val="false"/>
+                <w:bCs w:val="false"/>
+                <w:i w:val="false"/>
+                <w:strike w:val="false"/>
+                <w:dstrike w:val="false"/>
+                <w:outline w:val="false"/>
+                <w:shadow w:val="false"/>
+                <w:color w:val="00000A"/>
+                <w:sz w:val="20"/>
+                <w:szCs w:val="20"/>
+                <w:u w:val="none"/>
+                <w:em w:val="none"/>
+                <w:lang w:val="en-GB" w:eastAsia="zh-CN" w:bidi="ar-SA"/>
+              </w:rPr>
+              <w:t>}</w:t>
             </w:r>
           </w:p>
         </w:tc>
@@ -1301,7 +1335,7 @@
               </w:rPr>
               <w:t>${</w:t>
             </w:r>
-            <w:bookmarkStart w:id="9" w:name="__DdeLink__127_890272199"/>
+            <w:bookmarkStart w:id="11" w:name="__DdeLink__127_890272199"/>
             <w:r>
               <w:rPr>
                 <w:rFonts w:cs="Arial" w:ascii="Arial" w:hAnsi="Arial"/>
@@ -1319,7 +1353,7 @@
               </w:rPr>
               <w:t>exchangeRate</w:t>
             </w:r>
-            <w:bookmarkEnd w:id="9"/>
+            <w:bookmarkEnd w:id="11"/>
             <w:r>
               <w:rPr>
                 <w:rFonts w:cs="Arial" w:ascii="Arial" w:hAnsi="Arial"/>
@@ -1362,7 +1396,7 @@
         </w:tc>
         <w:tc>
           <w:tcPr>
-            <w:tcW w:w="1584" w:type="dxa"/>
+            <w:tcW w:w="1583" w:type="dxa"/>
             <w:tcBorders/>
             <w:shd w:fill="auto" w:val="clear"/>
           </w:tcPr>
@@ -1397,7 +1431,7 @@
               </w:rPr>
               <w:t>${</w:t>
             </w:r>
-            <w:bookmarkStart w:id="10" w:name="__DdeLink__129_890272199"/>
+            <w:bookmarkStart w:id="12" w:name="__DdeLink__129_890272199"/>
             <w:r>
               <w:rPr>
                 <w:rFonts w:cs="Arial" w:ascii="Arial" w:hAnsi="Arial"/>
@@ -1415,7 +1449,7 @@
               </w:rPr>
               <w:t>rateGBP</w:t>
             </w:r>
-            <w:bookmarkEnd w:id="10"/>
+            <w:bookmarkEnd w:id="12"/>
             <w:r>
               <w:rPr>
                 <w:rFonts w:cs="Arial" w:ascii="Arial" w:hAnsi="Arial"/>
@@ -1521,7 +1555,7 @@
         </w:tc>
         <w:tc>
           <w:tcPr>
-            <w:tcW w:w="1584" w:type="dxa"/>
+            <w:tcW w:w="1583" w:type="dxa"/>
             <w:tcBorders/>
             <w:shd w:fill="auto" w:val="clear"/>
           </w:tcPr>
@@ -1616,7 +1650,7 @@
         </w:tc>
         <w:tc>
           <w:tcPr>
-            <w:tcW w:w="1584" w:type="dxa"/>
+            <w:tcW w:w="1583" w:type="dxa"/>
             <w:tcBorders/>
             <w:shd w:fill="auto" w:val="clear"/>
           </w:tcPr>
@@ -1651,7 +1685,7 @@
               </w:rPr>
               <w:t>${</w:t>
             </w:r>
-            <w:bookmarkStart w:id="11" w:name="__DdeLink__131_890272199"/>
+            <w:bookmarkStart w:id="13" w:name="__DdeLink__131_890272199"/>
             <w:r>
               <w:rPr>
                 <w:rFonts w:cs="Arial" w:ascii="Arial" w:hAnsi="Arial"/>
@@ -1669,7 +1703,7 @@
               </w:rPr>
               <w:t>totalRateGBP</w:t>
             </w:r>
-            <w:bookmarkEnd w:id="11"/>
+            <w:bookmarkEnd w:id="13"/>
             <w:r>
               <w:rPr>
                 <w:rFonts w:cs="Arial" w:ascii="Arial" w:hAnsi="Arial"/>
@@ -1831,7 +1865,7 @@
                 <w:i w:val="false"/>
                 <w:caps w:val="false"/>
                 <w:smallCaps w:val="false"/>
-                <w:color w:val="auto"/>
+                <w:color w:val="00000A"/>
                 <w:spacing w:val="0"/>
                 <w:sz w:val="20"/>
                 <w:szCs w:val="20"/>
@@ -1851,7 +1885,7 @@
                 <w:i w:val="false"/>
                 <w:caps w:val="false"/>
                 <w:smallCaps w:val="false"/>
-                <w:color w:val="auto"/>
+                <w:color w:val="00000A"/>
                 <w:spacing w:val="0"/>
                 <w:sz w:val="20"/>
                 <w:szCs w:val="20"/>
@@ -1871,7 +1905,7 @@
                 <w:i w:val="false"/>
                 <w:caps w:val="false"/>
                 <w:smallCaps w:val="false"/>
-                <w:color w:val="auto"/>
+                <w:color w:val="00000A"/>
                 <w:spacing w:val="0"/>
                 <w:sz w:val="20"/>
                 <w:szCs w:val="20"/>
@@ -1894,7 +1928,7 @@
                 <w:i w:val="false"/>
                 <w:caps w:val="false"/>
                 <w:smallCaps w:val="false"/>
-                <w:color w:val="auto"/>
+                <w:color w:val="00000A"/>
                 <w:spacing w:val="0"/>
                 <w:sz w:val="20"/>
                 <w:szCs w:val="20"/>
@@ -1909,7 +1943,7 @@
                 <w:i w:val="false"/>
                 <w:caps w:val="false"/>
                 <w:smallCaps w:val="false"/>
-                <w:color w:val="auto"/>
+                <w:color w:val="00000A"/>
                 <w:spacing w:val="0"/>
                 <w:sz w:val="20"/>
                 <w:szCs w:val="20"/>
@@ -1936,7 +1970,7 @@
                 <w:i w:val="false"/>
                 <w:caps w:val="false"/>
                 <w:smallCaps w:val="false"/>
-                <w:color w:val="auto"/>
+                <w:color w:val="00000A"/>
                 <w:spacing w:val="0"/>
                 <w:sz w:val="20"/>
                 <w:szCs w:val="20"/>
@@ -1974,7 +2008,7 @@
       <w:pgNumType w:fmt="decimal"/>
       <w:formProt w:val="false"/>
       <w:textDirection w:val="lrTb"/>
-      <w:docGrid w:type="default" w:linePitch="600" w:charSpace="40960"/>
+      <w:docGrid w:type="default" w:linePitch="600" w:charSpace="2047"/>
     </w:sectPr>
   </w:body>
 </w:document>
@@ -2021,10 +2055,11 @@
       <w:widowControl/>
       <w:suppressAutoHyphens w:val="true"/>
       <w:bidi w:val="0"/>
+      <w:jc w:val="left"/>
     </w:pPr>
     <w:rPr>
       <w:rFonts w:ascii="Times New Roman" w:hAnsi="Times New Roman" w:eastAsia="Times New Roman" w:cs="Times New Roman"/>
-      <w:color w:val="auto"/>
+      <w:color w:val="00000A"/>
       <w:sz w:val="20"/>
       <w:szCs w:val="20"/>
       <w:lang w:val="en-GB" w:eastAsia="zh-CN" w:bidi="ar-SA"/>

</xml_diff>